<commit_message>
Código Arduíno + API Concluídos
</commit_message>
<xml_diff>
--- a/Documentos de Reunião/Semana dia 22 ao 26 - Kohatsu (PO Raine)/MoM 26-04 (presencial - manhã).docx
+++ b/Documentos de Reunião/Semana dia 22 ao 26 - Kohatsu (PO Raine)/MoM 26-04 (presencial - manhã).docx
@@ -1105,6 +1105,12 @@
               <w:rPr>
                 <w:lang w:val="pt-BR"/>
               </w:rPr>
+              <w:t xml:space="preserve"> (atraso de 26 minutos, chegou 09h51)</w:t>
+            </w:r>
+            <w:r>
+              <w:rPr>
+                <w:lang w:val="pt-BR"/>
+              </w:rPr>
               <w:br/>
             </w:r>
             <w:r>
@@ -1174,24 +1180,6 @@
                 <w:lang w:val="pt-BR"/>
               </w:rPr>
             </w:pPr>
-            <w:r>
-              <w:rPr>
-                <w:lang w:val="pt-BR"/>
-              </w:rPr>
-              <w:t>Pedro A (</w:t>
-            </w:r>
-            <w:r>
-              <w:rPr>
-                <w:lang w:val="pt-BR"/>
-              </w:rPr>
-              <w:t>avisou antes</w:t>
-            </w:r>
-            <w:r>
-              <w:rPr>
-                <w:lang w:val="pt-BR"/>
-              </w:rPr>
-              <w:t>)</w:t>
-            </w:r>
           </w:p>
         </w:tc>
         <w:tc>
@@ -4051,6 +4039,440 @@
         </w:rPr>
         <w:t>Quando perguntado algo diretamente a você, não se explique com a frase “Não sei”</w:t>
       </w:r>
+      <w:r>
+        <w:rPr>
+          <w:color w:val="auto"/>
+          <w:lang w:val="pt-BR"/>
+        </w:rPr>
+        <w:t>.</w:t>
+      </w:r>
+    </w:p>
+    <w:p>
+      <w:pPr>
+        <w:pStyle w:val="PargrafodaLista"/>
+        <w:numPr>
+          <w:ilvl w:val="0"/>
+          <w:numId w:val="10"/>
+        </w:numPr>
+        <w:rPr>
+          <w:color w:val="auto"/>
+          <w:lang w:val="pt-BR"/>
+        </w:rPr>
+      </w:pPr>
+      <w:r>
+        <w:rPr>
+          <w:color w:val="auto"/>
+          <w:lang w:val="pt-BR"/>
+        </w:rPr>
+        <w:t xml:space="preserve">Limitar o tempo das reuniões </w:t>
+      </w:r>
+      <w:proofErr w:type="spellStart"/>
+      <w:r>
+        <w:rPr>
+          <w:color w:val="auto"/>
+          <w:lang w:val="pt-BR"/>
+        </w:rPr>
+        <w:t>onlines</w:t>
+      </w:r>
+      <w:proofErr w:type="spellEnd"/>
+      <w:r>
+        <w:rPr>
+          <w:color w:val="auto"/>
+          <w:lang w:val="pt-BR"/>
+        </w:rPr>
+        <w:t xml:space="preserve"> (até 23h).</w:t>
+      </w:r>
+    </w:p>
+    <w:p>
+      <w:pPr>
+        <w:pStyle w:val="PargrafodaLista"/>
+        <w:numPr>
+          <w:ilvl w:val="0"/>
+          <w:numId w:val="10"/>
+        </w:numPr>
+        <w:rPr>
+          <w:color w:val="auto"/>
+          <w:lang w:val="pt-BR"/>
+        </w:rPr>
+      </w:pPr>
+      <w:r>
+        <w:rPr>
+          <w:color w:val="auto"/>
+          <w:lang w:val="pt-BR"/>
+        </w:rPr>
+        <w:t>O time deve dar mais ideias ou soluções.</w:t>
+      </w:r>
+    </w:p>
+    <w:p>
+      <w:pPr>
+        <w:pStyle w:val="PargrafodaLista"/>
+        <w:numPr>
+          <w:ilvl w:val="0"/>
+          <w:numId w:val="10"/>
+        </w:numPr>
+        <w:rPr>
+          <w:color w:val="auto"/>
+          <w:lang w:val="pt-BR"/>
+        </w:rPr>
+      </w:pPr>
+      <w:r>
+        <w:rPr>
+          <w:color w:val="auto"/>
+          <w:lang w:val="pt-BR"/>
+        </w:rPr>
+        <w:t xml:space="preserve">Criação de um mandamento sobre regra de celular (não usar </w:t>
+      </w:r>
+      <w:proofErr w:type="spellStart"/>
+      <w:r>
+        <w:rPr>
+          <w:color w:val="auto"/>
+          <w:lang w:val="pt-BR"/>
+        </w:rPr>
+        <w:t>cell</w:t>
+      </w:r>
+      <w:proofErr w:type="spellEnd"/>
+      <w:r>
+        <w:rPr>
+          <w:color w:val="auto"/>
+          <w:lang w:val="pt-BR"/>
+        </w:rPr>
+        <w:t>, s</w:t>
+      </w:r>
+      <w:r>
+        <w:rPr>
+          <w:color w:val="auto"/>
+          <w:lang w:val="pt-BR"/>
+        </w:rPr>
+        <w:t>e for usar, avisar antes)</w:t>
+      </w:r>
+      <w:r>
+        <w:rPr>
+          <w:color w:val="auto"/>
+          <w:lang w:val="pt-BR"/>
+        </w:rPr>
+        <w:t>.</w:t>
+      </w:r>
+    </w:p>
+    <w:p>
+      <w:pPr>
+        <w:pStyle w:val="PargrafodaLista"/>
+        <w:numPr>
+          <w:ilvl w:val="0"/>
+          <w:numId w:val="10"/>
+        </w:numPr>
+        <w:rPr>
+          <w:color w:val="auto"/>
+          <w:lang w:val="pt-BR"/>
+        </w:rPr>
+      </w:pPr>
+      <w:r>
+        <w:rPr>
+          <w:color w:val="auto"/>
+          <w:lang w:val="pt-BR"/>
+        </w:rPr>
+        <w:t xml:space="preserve">Pedro Fonseca ficou mutado na reunião de ontem do </w:t>
+      </w:r>
+      <w:proofErr w:type="spellStart"/>
+      <w:r>
+        <w:rPr>
+          <w:color w:val="auto"/>
+          <w:lang w:val="pt-BR"/>
+        </w:rPr>
+        <w:t>discord</w:t>
+      </w:r>
+      <w:proofErr w:type="spellEnd"/>
+      <w:r>
+        <w:rPr>
+          <w:color w:val="auto"/>
+          <w:lang w:val="pt-BR"/>
+        </w:rPr>
+        <w:t>.</w:t>
+      </w:r>
+    </w:p>
+    <w:p>
+      <w:pPr>
+        <w:rPr>
+          <w:color w:val="auto"/>
+          <w:lang w:val="pt-BR"/>
+        </w:rPr>
+      </w:pPr>
+      <w:r>
+        <w:rPr>
+          <w:color w:val="auto"/>
+          <w:lang w:val="pt-BR"/>
+        </w:rPr>
+        <w:t>===========</w:t>
+      </w:r>
+      <w:r>
+        <w:rPr>
+          <w:color w:val="auto"/>
+          <w:lang w:val="pt-BR"/>
+        </w:rPr>
+        <w:t>=======================================================</w:t>
+      </w:r>
+    </w:p>
+    <w:p>
+      <w:pPr>
+        <w:rPr>
+          <w:color w:val="auto"/>
+          <w:lang w:val="pt-BR"/>
+        </w:rPr>
+      </w:pPr>
+      <w:r>
+        <w:rPr>
+          <w:color w:val="auto"/>
+          <w:lang w:val="pt-BR"/>
+        </w:rPr>
+        <w:t>DISCUSSÃO sobre o Diagrama de solução:</w:t>
+      </w:r>
+    </w:p>
+    <w:p>
+      <w:pPr>
+        <w:rPr>
+          <w:color w:val="auto"/>
+          <w:lang w:val="pt-BR"/>
+        </w:rPr>
+      </w:pPr>
+      <w:r>
+        <w:rPr>
+          <w:color w:val="auto"/>
+          <w:lang w:val="pt-BR"/>
+        </w:rPr>
+        <w:t xml:space="preserve">Mostrar o diagrama de solução como final (na </w:t>
+      </w:r>
+      <w:proofErr w:type="gramStart"/>
+      <w:r>
+        <w:rPr>
+          <w:color w:val="auto"/>
+          <w:lang w:val="pt-BR"/>
+        </w:rPr>
+        <w:t>nuvem)ou</w:t>
+      </w:r>
+      <w:proofErr w:type="gramEnd"/>
+      <w:r>
+        <w:rPr>
+          <w:color w:val="auto"/>
+          <w:lang w:val="pt-BR"/>
+        </w:rPr>
+        <w:t xml:space="preserve"> mostrar o da sprint 2 (na VM).</w:t>
+      </w:r>
+    </w:p>
+    <w:p>
+      <w:pPr>
+        <w:rPr>
+          <w:color w:val="auto"/>
+          <w:lang w:val="pt-BR"/>
+        </w:rPr>
+      </w:pPr>
+      <w:r>
+        <w:rPr>
+          <w:color w:val="auto"/>
+          <w:lang w:val="pt-BR"/>
+        </w:rPr>
+        <w:t xml:space="preserve">Perguntar </w:t>
+      </w:r>
+      <w:proofErr w:type="gramStart"/>
+      <w:r>
+        <w:rPr>
+          <w:color w:val="auto"/>
+          <w:lang w:val="pt-BR"/>
+        </w:rPr>
+        <w:t xml:space="preserve">para o </w:t>
+      </w:r>
+      <w:proofErr w:type="spellStart"/>
+      <w:r>
+        <w:rPr>
+          <w:color w:val="auto"/>
+          <w:lang w:val="pt-BR"/>
+        </w:rPr>
+        <w:t>Frizza</w:t>
+      </w:r>
+      <w:proofErr w:type="spellEnd"/>
+      <w:proofErr w:type="gramEnd"/>
+      <w:r>
+        <w:rPr>
+          <w:color w:val="auto"/>
+          <w:lang w:val="pt-BR"/>
+        </w:rPr>
+        <w:t xml:space="preserve"> porém foi decidido caso ele não queira opinar que o diagrama ficará </w:t>
+      </w:r>
+      <w:proofErr w:type="spellStart"/>
+      <w:r>
+        <w:rPr>
+          <w:color w:val="auto"/>
+          <w:lang w:val="pt-BR"/>
+        </w:rPr>
+        <w:t>prototipando</w:t>
+      </w:r>
+      <w:proofErr w:type="spellEnd"/>
+      <w:r>
+        <w:rPr>
+          <w:color w:val="auto"/>
+          <w:lang w:val="pt-BR"/>
+        </w:rPr>
+        <w:t xml:space="preserve"> o modelo final da sprint 2</w:t>
+      </w:r>
+      <w:r>
+        <w:rPr>
+          <w:color w:val="auto"/>
+          <w:lang w:val="pt-BR"/>
+        </w:rPr>
+        <w:t>.</w:t>
+      </w:r>
+    </w:p>
+    <w:p>
+      <w:pPr>
+        <w:rPr>
+          <w:color w:val="auto"/>
+          <w:lang w:val="pt-BR"/>
+        </w:rPr>
+      </w:pPr>
+    </w:p>
+    <w:p>
+      <w:pPr>
+        <w:rPr>
+          <w:color w:val="auto"/>
+          <w:lang w:val="pt-BR"/>
+        </w:rPr>
+      </w:pPr>
+      <w:r>
+        <w:rPr>
+          <w:color w:val="auto"/>
+          <w:lang w:val="pt-BR"/>
+        </w:rPr>
+        <w:t>O que fazer na próxima reunião:</w:t>
+      </w:r>
+    </w:p>
+    <w:p>
+      <w:pPr>
+        <w:rPr>
+          <w:color w:val="auto"/>
+          <w:lang w:val="pt-BR"/>
+        </w:rPr>
+      </w:pPr>
+      <w:r>
+        <w:rPr>
+          <w:color w:val="auto"/>
+          <w:lang w:val="pt-BR"/>
+        </w:rPr>
+        <w:t>- Explicar melhor a dashboard</w:t>
+      </w:r>
+    </w:p>
+    <w:p>
+      <w:pPr>
+        <w:pBdr>
+          <w:bottom w:val="double" w:sz="6" w:space="1" w:color="auto"/>
+        </w:pBdr>
+        <w:rPr>
+          <w:color w:val="auto"/>
+          <w:lang w:val="pt-BR"/>
+        </w:rPr>
+      </w:pPr>
+      <w:r>
+        <w:rPr>
+          <w:color w:val="auto"/>
+          <w:lang w:val="pt-BR"/>
+        </w:rPr>
+        <w:t>- E discutir melhor sobre os caminhões registrados sobre tirar os tipos de carnes</w:t>
+      </w:r>
+    </w:p>
+    <w:p>
+      <w:pPr>
+        <w:pBdr>
+          <w:bottom w:val="double" w:sz="6" w:space="1" w:color="auto"/>
+        </w:pBdr>
+        <w:rPr>
+          <w:color w:val="auto"/>
+          <w:lang w:val="pt-BR"/>
+        </w:rPr>
+      </w:pPr>
+      <w:r>
+        <w:rPr>
+          <w:color w:val="auto"/>
+          <w:lang w:val="pt-BR"/>
+        </w:rPr>
+        <w:t>- Discutir sobre tema claro e escuro</w:t>
+      </w:r>
+    </w:p>
+    <w:p>
+      <w:pPr>
+        <w:pBdr>
+          <w:bottom w:val="double" w:sz="6" w:space="1" w:color="auto"/>
+        </w:pBdr>
+        <w:rPr>
+          <w:color w:val="auto"/>
+          <w:lang w:val="pt-BR"/>
+        </w:rPr>
+      </w:pPr>
+      <w:r>
+        <w:rPr>
+          <w:color w:val="auto"/>
+          <w:lang w:val="pt-BR"/>
+        </w:rPr>
+        <w:t>- Discutir sobre o tema do slide</w:t>
+      </w:r>
+    </w:p>
+    <w:p>
+      <w:pPr>
+        <w:rPr>
+          <w:color w:val="auto"/>
+          <w:lang w:val="pt-BR"/>
+        </w:rPr>
+      </w:pPr>
+      <w:r>
+        <w:rPr>
+          <w:color w:val="auto"/>
+          <w:lang w:val="pt-BR"/>
+        </w:rPr>
+        <w:t>Debatemos com o Pedro Fonseca, sobre como ele poderia ser mais participativo.</w:t>
+      </w:r>
+    </w:p>
+    <w:p>
+      <w:pPr>
+        <w:rPr>
+          <w:color w:val="auto"/>
+          <w:lang w:val="pt-BR"/>
+        </w:rPr>
+      </w:pPr>
+      <w:r>
+        <w:rPr>
+          <w:color w:val="auto"/>
+          <w:lang w:val="pt-BR"/>
+        </w:rPr>
+        <w:t>Pedro Fonseca vai pensar no fim de semana como nós podemos ajudá-lo.</w:t>
+      </w:r>
+    </w:p>
+    <w:p>
+      <w:pPr>
+        <w:rPr>
+          <w:color w:val="auto"/>
+          <w:lang w:val="pt-BR"/>
+        </w:rPr>
+      </w:pPr>
+      <w:proofErr w:type="spellStart"/>
+      <w:r>
+        <w:rPr>
+          <w:color w:val="auto"/>
+          <w:lang w:val="pt-BR"/>
+        </w:rPr>
+        <w:t>Raíne</w:t>
+      </w:r>
+      <w:proofErr w:type="spellEnd"/>
+      <w:r>
+        <w:rPr>
+          <w:color w:val="auto"/>
+          <w:lang w:val="pt-BR"/>
+        </w:rPr>
+        <w:t xml:space="preserve"> deu a ideia, de dar 1 pessoa por dia de folga apenas para focar no projeto individual.</w:t>
+      </w:r>
+    </w:p>
+    <w:p>
+      <w:pPr>
+        <w:rPr>
+          <w:color w:val="auto"/>
+          <w:lang w:val="pt-BR"/>
+        </w:rPr>
+      </w:pPr>
     </w:p>
     <w:sectPr>
       <w:pgSz w:w="12240" w:h="15840" w:code="1"/>
@@ -6294,7 +6716,6 @@
   <w:rsids>
     <w:rsidRoot w:val="00E343E8"/>
     <w:rsid w:val="00155395"/>
-    <w:rsid w:val="00190400"/>
     <w:rsid w:val="001A7017"/>
     <w:rsid w:val="002F4D4A"/>
     <w:rsid w:val="00377D41"/>
@@ -6328,6 +6749,7 @@
     <w:rsid w:val="00ED603C"/>
     <w:rsid w:val="00F6294F"/>
     <w:rsid w:val="00FD0174"/>
+    <w:rsid w:val="00FD6832"/>
   </w:rsids>
   <m:mathPr>
     <m:mathFont m:val="Cambria Math"/>

</xml_diff>